<commit_message>
Xây dựng lại các lớp và phương thức Hiển thị 1 lá bài bên client (kích thước chưa cố định)
</commit_message>
<xml_diff>
--- a/Phan cong tim hieu.docx
+++ b/Phan cong tim hieu.docx
@@ -42,15 +42,946 @@
           <w:szCs w:val="28"/>
         </w:rPr>
       </w:pPr>
-      <w:r>
-        <w:rPr>
-          <w:rFonts w:ascii="Times New Roman" w:hAnsi="Times New Roman" w:cs="Times New Roman"/>
-          <w:sz w:val="28"/>
-          <w:szCs w:val="28"/>
-        </w:rPr>
-        <w:t>Tiến:</w:t>
-      </w:r>
     </w:p>
+    <w:tbl>
+      <w:tblPr>
+        <w:tblStyle w:val="TableGrid"/>
+        <w:tblW w:w="0" w:type="auto"/>
+        <w:tblLook w:val="04A0"/>
+      </w:tblPr>
+      <w:tblGrid>
+        <w:gridCol w:w="714"/>
+        <w:gridCol w:w="3872"/>
+        <w:gridCol w:w="1072"/>
+        <w:gridCol w:w="870"/>
+        <w:gridCol w:w="2056"/>
+        <w:gridCol w:w="2056"/>
+      </w:tblGrid>
+      <w:tr>
+        <w:tc>
+          <w:tcPr>
+            <w:tcW w:w="714" w:type="dxa"/>
+          </w:tcPr>
+          <w:p>
+            <w:pPr>
+              <w:pStyle w:val="PlainText"/>
+              <w:rPr>
+                <w:rFonts w:ascii="Times New Roman" w:hAnsi="Times New Roman" w:cs="Times New Roman"/>
+                <w:sz w:val="28"/>
+                <w:szCs w:val="28"/>
+              </w:rPr>
+            </w:pPr>
+            <w:r>
+              <w:rPr>
+                <w:rFonts w:ascii="Times New Roman" w:hAnsi="Times New Roman" w:cs="Times New Roman"/>
+                <w:sz w:val="28"/>
+                <w:szCs w:val="28"/>
+              </w:rPr>
+              <w:t>STT</w:t>
+            </w:r>
+          </w:p>
+        </w:tc>
+        <w:tc>
+          <w:tcPr>
+            <w:tcW w:w="3872" w:type="dxa"/>
+          </w:tcPr>
+          <w:p>
+            <w:pPr>
+              <w:pStyle w:val="PlainText"/>
+              <w:rPr>
+                <w:rFonts w:ascii="Times New Roman" w:hAnsi="Times New Roman" w:cs="Times New Roman"/>
+                <w:sz w:val="28"/>
+                <w:szCs w:val="28"/>
+              </w:rPr>
+            </w:pPr>
+            <w:r>
+              <w:rPr>
+                <w:rFonts w:ascii="Times New Roman" w:hAnsi="Times New Roman" w:cs="Times New Roman"/>
+                <w:sz w:val="28"/>
+                <w:szCs w:val="28"/>
+              </w:rPr>
+              <w:t>Nội dung</w:t>
+            </w:r>
+          </w:p>
+        </w:tc>
+        <w:tc>
+          <w:tcPr>
+            <w:tcW w:w="1072" w:type="dxa"/>
+          </w:tcPr>
+          <w:p>
+            <w:pPr>
+              <w:pStyle w:val="PlainText"/>
+              <w:rPr>
+                <w:rFonts w:ascii="Times New Roman" w:hAnsi="Times New Roman" w:cs="Times New Roman"/>
+                <w:sz w:val="28"/>
+                <w:szCs w:val="28"/>
+              </w:rPr>
+            </w:pPr>
+            <w:r>
+              <w:rPr>
+                <w:rFonts w:ascii="Times New Roman" w:hAnsi="Times New Roman" w:cs="Times New Roman"/>
+                <w:sz w:val="28"/>
+                <w:szCs w:val="28"/>
+              </w:rPr>
+              <w:t>Thuận</w:t>
+            </w:r>
+          </w:p>
+        </w:tc>
+        <w:tc>
+          <w:tcPr>
+            <w:tcW w:w="870" w:type="dxa"/>
+          </w:tcPr>
+          <w:p>
+            <w:pPr>
+              <w:pStyle w:val="PlainText"/>
+              <w:rPr>
+                <w:rFonts w:ascii="Times New Roman" w:hAnsi="Times New Roman" w:cs="Times New Roman"/>
+                <w:sz w:val="28"/>
+                <w:szCs w:val="28"/>
+              </w:rPr>
+            </w:pPr>
+            <w:r>
+              <w:rPr>
+                <w:rFonts w:ascii="Times New Roman" w:hAnsi="Times New Roman" w:cs="Times New Roman"/>
+                <w:sz w:val="28"/>
+                <w:szCs w:val="28"/>
+              </w:rPr>
+              <w:t>Tiến</w:t>
+            </w:r>
+          </w:p>
+        </w:tc>
+        <w:tc>
+          <w:tcPr>
+            <w:tcW w:w="2056" w:type="dxa"/>
+          </w:tcPr>
+          <w:p>
+            <w:pPr>
+              <w:pStyle w:val="PlainText"/>
+              <w:rPr>
+                <w:rFonts w:ascii="Times New Roman" w:hAnsi="Times New Roman" w:cs="Times New Roman"/>
+                <w:sz w:val="28"/>
+                <w:szCs w:val="28"/>
+              </w:rPr>
+            </w:pPr>
+            <w:r>
+              <w:rPr>
+                <w:rFonts w:ascii="Times New Roman" w:hAnsi="Times New Roman" w:cs="Times New Roman"/>
+                <w:sz w:val="28"/>
+                <w:szCs w:val="28"/>
+              </w:rPr>
+              <w:t>Toàn</w:t>
+            </w:r>
+          </w:p>
+        </w:tc>
+        <w:tc>
+          <w:tcPr>
+            <w:tcW w:w="2056" w:type="dxa"/>
+          </w:tcPr>
+          <w:p>
+            <w:pPr>
+              <w:pStyle w:val="PlainText"/>
+              <w:rPr>
+                <w:rFonts w:ascii="Times New Roman" w:hAnsi="Times New Roman" w:cs="Times New Roman"/>
+                <w:sz w:val="28"/>
+                <w:szCs w:val="28"/>
+              </w:rPr>
+            </w:pPr>
+            <w:r>
+              <w:rPr>
+                <w:rFonts w:ascii="Times New Roman" w:hAnsi="Times New Roman" w:cs="Times New Roman"/>
+                <w:sz w:val="28"/>
+                <w:szCs w:val="28"/>
+              </w:rPr>
+              <w:t>Ghi chú</w:t>
+            </w:r>
+          </w:p>
+        </w:tc>
+      </w:tr>
+      <w:tr>
+        <w:tc>
+          <w:tcPr>
+            <w:tcW w:w="714" w:type="dxa"/>
+          </w:tcPr>
+          <w:p>
+            <w:pPr>
+              <w:pStyle w:val="PlainText"/>
+              <w:rPr>
+                <w:rFonts w:ascii="Times New Roman" w:hAnsi="Times New Roman" w:cs="Times New Roman"/>
+                <w:sz w:val="28"/>
+                <w:szCs w:val="28"/>
+              </w:rPr>
+            </w:pPr>
+            <w:r>
+              <w:rPr>
+                <w:rFonts w:ascii="Times New Roman" w:hAnsi="Times New Roman" w:cs="Times New Roman"/>
+                <w:sz w:val="28"/>
+                <w:szCs w:val="28"/>
+              </w:rPr>
+              <w:t>1</w:t>
+            </w:r>
+          </w:p>
+        </w:tc>
+        <w:tc>
+          <w:tcPr>
+            <w:tcW w:w="3872" w:type="dxa"/>
+          </w:tcPr>
+          <w:p>
+            <w:pPr>
+              <w:pStyle w:val="PlainText"/>
+              <w:rPr>
+                <w:rFonts w:ascii="Times New Roman" w:hAnsi="Times New Roman" w:cs="Times New Roman"/>
+                <w:sz w:val="28"/>
+                <w:szCs w:val="28"/>
+              </w:rPr>
+            </w:pPr>
+            <w:r>
+              <w:rPr>
+                <w:rFonts w:ascii="Times New Roman" w:hAnsi="Times New Roman" w:cs="Times New Roman"/>
+                <w:sz w:val="28"/>
+                <w:szCs w:val="28"/>
+              </w:rPr>
+              <w:t>Viết cấu trúc thông điệp vào file doc.</w:t>
+            </w:r>
+          </w:p>
+        </w:tc>
+        <w:tc>
+          <w:tcPr>
+            <w:tcW w:w="1072" w:type="dxa"/>
+          </w:tcPr>
+          <w:p>
+            <w:pPr>
+              <w:pStyle w:val="PlainText"/>
+              <w:rPr>
+                <w:rFonts w:ascii="Times New Roman" w:hAnsi="Times New Roman" w:cs="Times New Roman"/>
+                <w:sz w:val="28"/>
+                <w:szCs w:val="28"/>
+              </w:rPr>
+            </w:pPr>
+            <w:r>
+              <w:rPr>
+                <w:rFonts w:ascii="Times New Roman" w:hAnsi="Times New Roman" w:cs="Times New Roman"/>
+                <w:sz w:val="28"/>
+                <w:szCs w:val="28"/>
+              </w:rPr>
+              <w:t>X</w:t>
+            </w:r>
+          </w:p>
+        </w:tc>
+        <w:tc>
+          <w:tcPr>
+            <w:tcW w:w="870" w:type="dxa"/>
+          </w:tcPr>
+          <w:p>
+            <w:pPr>
+              <w:pStyle w:val="PlainText"/>
+              <w:rPr>
+                <w:rFonts w:ascii="Times New Roman" w:hAnsi="Times New Roman" w:cs="Times New Roman"/>
+                <w:sz w:val="28"/>
+                <w:szCs w:val="28"/>
+              </w:rPr>
+            </w:pPr>
+          </w:p>
+        </w:tc>
+        <w:tc>
+          <w:tcPr>
+            <w:tcW w:w="2056" w:type="dxa"/>
+          </w:tcPr>
+          <w:p>
+            <w:pPr>
+              <w:pStyle w:val="PlainText"/>
+              <w:rPr>
+                <w:rFonts w:ascii="Times New Roman" w:hAnsi="Times New Roman" w:cs="Times New Roman"/>
+                <w:sz w:val="28"/>
+                <w:szCs w:val="28"/>
+              </w:rPr>
+            </w:pPr>
+          </w:p>
+        </w:tc>
+        <w:tc>
+          <w:tcPr>
+            <w:tcW w:w="2056" w:type="dxa"/>
+          </w:tcPr>
+          <w:p>
+            <w:pPr>
+              <w:pStyle w:val="PlainText"/>
+              <w:rPr>
+                <w:rFonts w:ascii="Times New Roman" w:hAnsi="Times New Roman" w:cs="Times New Roman"/>
+                <w:sz w:val="28"/>
+                <w:szCs w:val="28"/>
+              </w:rPr>
+            </w:pPr>
+            <w:r>
+              <w:rPr>
+                <w:rFonts w:ascii="Times New Roman" w:hAnsi="Times New Roman" w:cs="Times New Roman"/>
+                <w:sz w:val="28"/>
+                <w:szCs w:val="28"/>
+              </w:rPr>
+              <w:t>OK</w:t>
+            </w:r>
+          </w:p>
+        </w:tc>
+      </w:tr>
+      <w:tr>
+        <w:tc>
+          <w:tcPr>
+            <w:tcW w:w="714" w:type="dxa"/>
+          </w:tcPr>
+          <w:p>
+            <w:pPr>
+              <w:pStyle w:val="PlainText"/>
+              <w:rPr>
+                <w:rFonts w:ascii="Times New Roman" w:hAnsi="Times New Roman" w:cs="Times New Roman"/>
+                <w:sz w:val="28"/>
+                <w:szCs w:val="28"/>
+              </w:rPr>
+            </w:pPr>
+            <w:r>
+              <w:rPr>
+                <w:rFonts w:ascii="Times New Roman" w:hAnsi="Times New Roman" w:cs="Times New Roman"/>
+                <w:sz w:val="28"/>
+                <w:szCs w:val="28"/>
+              </w:rPr>
+              <w:t>2</w:t>
+            </w:r>
+          </w:p>
+        </w:tc>
+        <w:tc>
+          <w:tcPr>
+            <w:tcW w:w="3872" w:type="dxa"/>
+          </w:tcPr>
+          <w:p>
+            <w:pPr>
+              <w:pStyle w:val="PlainText"/>
+              <w:rPr>
+                <w:rFonts w:ascii="Times New Roman" w:hAnsi="Times New Roman" w:cs="Times New Roman"/>
+                <w:sz w:val="28"/>
+                <w:szCs w:val="28"/>
+              </w:rPr>
+            </w:pPr>
+            <w:r>
+              <w:rPr>
+                <w:rFonts w:ascii="Times New Roman" w:hAnsi="Times New Roman" w:cs="Times New Roman"/>
+                <w:sz w:val="28"/>
+                <w:szCs w:val="28"/>
+              </w:rPr>
+              <w:t>Tìm hiểu ứng dụng socket</w:t>
+            </w:r>
+          </w:p>
+        </w:tc>
+        <w:tc>
+          <w:tcPr>
+            <w:tcW w:w="1072" w:type="dxa"/>
+          </w:tcPr>
+          <w:p>
+            <w:pPr>
+              <w:pStyle w:val="PlainText"/>
+              <w:rPr>
+                <w:rFonts w:ascii="Times New Roman" w:hAnsi="Times New Roman" w:cs="Times New Roman"/>
+                <w:sz w:val="28"/>
+                <w:szCs w:val="28"/>
+              </w:rPr>
+            </w:pPr>
+            <w:r>
+              <w:rPr>
+                <w:rFonts w:ascii="Times New Roman" w:hAnsi="Times New Roman" w:cs="Times New Roman"/>
+                <w:sz w:val="28"/>
+                <w:szCs w:val="28"/>
+              </w:rPr>
+              <w:t>X</w:t>
+            </w:r>
+          </w:p>
+        </w:tc>
+        <w:tc>
+          <w:tcPr>
+            <w:tcW w:w="870" w:type="dxa"/>
+          </w:tcPr>
+          <w:p>
+            <w:pPr>
+              <w:pStyle w:val="PlainText"/>
+              <w:rPr>
+                <w:rFonts w:ascii="Times New Roman" w:hAnsi="Times New Roman" w:cs="Times New Roman"/>
+                <w:sz w:val="28"/>
+                <w:szCs w:val="28"/>
+              </w:rPr>
+            </w:pPr>
+          </w:p>
+        </w:tc>
+        <w:tc>
+          <w:tcPr>
+            <w:tcW w:w="2056" w:type="dxa"/>
+          </w:tcPr>
+          <w:p>
+            <w:pPr>
+              <w:pStyle w:val="PlainText"/>
+              <w:rPr>
+                <w:rFonts w:ascii="Times New Roman" w:hAnsi="Times New Roman" w:cs="Times New Roman"/>
+                <w:sz w:val="28"/>
+                <w:szCs w:val="28"/>
+              </w:rPr>
+            </w:pPr>
+          </w:p>
+        </w:tc>
+        <w:tc>
+          <w:tcPr>
+            <w:tcW w:w="2056" w:type="dxa"/>
+          </w:tcPr>
+          <w:p>
+            <w:pPr>
+              <w:pStyle w:val="PlainText"/>
+              <w:rPr>
+                <w:rFonts w:ascii="Times New Roman" w:hAnsi="Times New Roman" w:cs="Times New Roman"/>
+                <w:sz w:val="28"/>
+                <w:szCs w:val="28"/>
+              </w:rPr>
+            </w:pPr>
+            <w:r>
+              <w:rPr>
+                <w:rFonts w:ascii="Times New Roman" w:hAnsi="Times New Roman" w:cs="Times New Roman"/>
+                <w:sz w:val="28"/>
+                <w:szCs w:val="28"/>
+              </w:rPr>
+              <w:t>Đang</w:t>
+            </w:r>
+            <w:r>
+              <w:rPr>
+                <w:rFonts w:ascii="Times New Roman" w:hAnsi="Times New Roman" w:cs="Times New Roman"/>
+                <w:sz w:val="28"/>
+                <w:szCs w:val="28"/>
+              </w:rPr>
+              <w:t xml:space="preserve"> làm</w:t>
+            </w:r>
+          </w:p>
+        </w:tc>
+      </w:tr>
+      <w:tr>
+        <w:tc>
+          <w:tcPr>
+            <w:tcW w:w="714" w:type="dxa"/>
+          </w:tcPr>
+          <w:p>
+            <w:pPr>
+              <w:pStyle w:val="PlainText"/>
+              <w:rPr>
+                <w:rFonts w:ascii="Times New Roman" w:hAnsi="Times New Roman" w:cs="Times New Roman"/>
+                <w:sz w:val="28"/>
+                <w:szCs w:val="28"/>
+              </w:rPr>
+            </w:pPr>
+            <w:r>
+              <w:rPr>
+                <w:rFonts w:ascii="Times New Roman" w:hAnsi="Times New Roman" w:cs="Times New Roman"/>
+                <w:sz w:val="28"/>
+                <w:szCs w:val="28"/>
+              </w:rPr>
+              <w:t>3</w:t>
+            </w:r>
+          </w:p>
+        </w:tc>
+        <w:tc>
+          <w:tcPr>
+            <w:tcW w:w="3872" w:type="dxa"/>
+          </w:tcPr>
+          <w:p>
+            <w:pPr>
+              <w:pStyle w:val="PlainText"/>
+              <w:rPr>
+                <w:rFonts w:ascii="Times New Roman" w:hAnsi="Times New Roman" w:cs="Times New Roman"/>
+                <w:sz w:val="28"/>
+                <w:szCs w:val="28"/>
+              </w:rPr>
+            </w:pPr>
+            <w:r>
+              <w:rPr>
+                <w:rFonts w:ascii="Times New Roman" w:hAnsi="Times New Roman" w:cs="Times New Roman"/>
+                <w:sz w:val="28"/>
+                <w:szCs w:val="28"/>
+              </w:rPr>
+              <w:t>Xây dựng lớp Player.</w:t>
+            </w:r>
+          </w:p>
+        </w:tc>
+        <w:tc>
+          <w:tcPr>
+            <w:tcW w:w="1072" w:type="dxa"/>
+          </w:tcPr>
+          <w:p>
+            <w:pPr>
+              <w:pStyle w:val="PlainText"/>
+              <w:rPr>
+                <w:rFonts w:ascii="Times New Roman" w:hAnsi="Times New Roman" w:cs="Times New Roman"/>
+                <w:sz w:val="28"/>
+                <w:szCs w:val="28"/>
+              </w:rPr>
+            </w:pPr>
+          </w:p>
+        </w:tc>
+        <w:tc>
+          <w:tcPr>
+            <w:tcW w:w="870" w:type="dxa"/>
+          </w:tcPr>
+          <w:p>
+            <w:pPr>
+              <w:pStyle w:val="PlainText"/>
+              <w:rPr>
+                <w:rFonts w:ascii="Times New Roman" w:hAnsi="Times New Roman" w:cs="Times New Roman"/>
+                <w:sz w:val="28"/>
+                <w:szCs w:val="28"/>
+              </w:rPr>
+            </w:pPr>
+          </w:p>
+        </w:tc>
+        <w:tc>
+          <w:tcPr>
+            <w:tcW w:w="2056" w:type="dxa"/>
+          </w:tcPr>
+          <w:p>
+            <w:pPr>
+              <w:pStyle w:val="PlainText"/>
+              <w:rPr>
+                <w:rFonts w:ascii="Times New Roman" w:hAnsi="Times New Roman" w:cs="Times New Roman"/>
+                <w:sz w:val="28"/>
+                <w:szCs w:val="28"/>
+              </w:rPr>
+            </w:pPr>
+            <w:r>
+              <w:rPr>
+                <w:rFonts w:ascii="Times New Roman" w:hAnsi="Times New Roman" w:cs="Times New Roman"/>
+                <w:sz w:val="28"/>
+                <w:szCs w:val="28"/>
+              </w:rPr>
+              <w:t>X</w:t>
+            </w:r>
+          </w:p>
+        </w:tc>
+        <w:tc>
+          <w:tcPr>
+            <w:tcW w:w="2056" w:type="dxa"/>
+          </w:tcPr>
+          <w:p>
+            <w:pPr>
+              <w:pStyle w:val="PlainText"/>
+              <w:rPr>
+                <w:rFonts w:ascii="Times New Roman" w:hAnsi="Times New Roman" w:cs="Times New Roman"/>
+                <w:sz w:val="28"/>
+                <w:szCs w:val="28"/>
+              </w:rPr>
+            </w:pPr>
+            <w:r>
+              <w:rPr>
+                <w:rFonts w:ascii="Times New Roman" w:hAnsi="Times New Roman" w:cs="Times New Roman"/>
+                <w:sz w:val="28"/>
+                <w:szCs w:val="28"/>
+              </w:rPr>
+              <w:t>OK</w:t>
+            </w:r>
+          </w:p>
+        </w:tc>
+      </w:tr>
+      <w:tr>
+        <w:tc>
+          <w:tcPr>
+            <w:tcW w:w="714" w:type="dxa"/>
+          </w:tcPr>
+          <w:p>
+            <w:pPr>
+              <w:pStyle w:val="PlainText"/>
+              <w:rPr>
+                <w:rFonts w:ascii="Times New Roman" w:hAnsi="Times New Roman" w:cs="Times New Roman"/>
+                <w:sz w:val="28"/>
+                <w:szCs w:val="28"/>
+              </w:rPr>
+            </w:pPr>
+            <w:r>
+              <w:rPr>
+                <w:rFonts w:ascii="Times New Roman" w:hAnsi="Times New Roman" w:cs="Times New Roman"/>
+                <w:sz w:val="28"/>
+                <w:szCs w:val="28"/>
+              </w:rPr>
+              <w:t>4</w:t>
+            </w:r>
+          </w:p>
+        </w:tc>
+        <w:tc>
+          <w:tcPr>
+            <w:tcW w:w="3872" w:type="dxa"/>
+          </w:tcPr>
+          <w:p>
+            <w:pPr>
+              <w:pStyle w:val="PlainText"/>
+              <w:rPr>
+                <w:rFonts w:ascii="Times New Roman" w:hAnsi="Times New Roman" w:cs="Times New Roman"/>
+                <w:sz w:val="28"/>
+                <w:szCs w:val="28"/>
+              </w:rPr>
+            </w:pPr>
+            <w:r>
+              <w:rPr>
+                <w:rFonts w:ascii="Times New Roman" w:hAnsi="Times New Roman" w:cs="Times New Roman"/>
+                <w:sz w:val="28"/>
+                <w:szCs w:val="28"/>
+              </w:rPr>
+              <w:t>Hiển thị</w:t>
+            </w:r>
+            <w:r>
+              <w:rPr>
+                <w:rFonts w:ascii="Times New Roman" w:hAnsi="Times New Roman" w:cs="Times New Roman"/>
+                <w:sz w:val="28"/>
+                <w:szCs w:val="28"/>
+              </w:rPr>
+              <w:t xml:space="preserve"> lá bài (bằng label).</w:t>
+            </w:r>
+          </w:p>
+        </w:tc>
+        <w:tc>
+          <w:tcPr>
+            <w:tcW w:w="1072" w:type="dxa"/>
+          </w:tcPr>
+          <w:p>
+            <w:pPr>
+              <w:pStyle w:val="PlainText"/>
+              <w:rPr>
+                <w:rFonts w:ascii="Times New Roman" w:hAnsi="Times New Roman" w:cs="Times New Roman"/>
+                <w:sz w:val="28"/>
+                <w:szCs w:val="28"/>
+              </w:rPr>
+            </w:pPr>
+          </w:p>
+        </w:tc>
+        <w:tc>
+          <w:tcPr>
+            <w:tcW w:w="870" w:type="dxa"/>
+          </w:tcPr>
+          <w:p>
+            <w:pPr>
+              <w:pStyle w:val="PlainText"/>
+              <w:rPr>
+                <w:rFonts w:ascii="Times New Roman" w:hAnsi="Times New Roman" w:cs="Times New Roman"/>
+                <w:sz w:val="28"/>
+                <w:szCs w:val="28"/>
+              </w:rPr>
+            </w:pPr>
+            <w:r>
+              <w:rPr>
+                <w:rFonts w:ascii="Times New Roman" w:hAnsi="Times New Roman" w:cs="Times New Roman"/>
+                <w:sz w:val="28"/>
+                <w:szCs w:val="28"/>
+              </w:rPr>
+              <w:t>X</w:t>
+            </w:r>
+          </w:p>
+        </w:tc>
+        <w:tc>
+          <w:tcPr>
+            <w:tcW w:w="2056" w:type="dxa"/>
+          </w:tcPr>
+          <w:p>
+            <w:pPr>
+              <w:pStyle w:val="PlainText"/>
+              <w:rPr>
+                <w:rFonts w:ascii="Times New Roman" w:hAnsi="Times New Roman" w:cs="Times New Roman"/>
+                <w:sz w:val="28"/>
+                <w:szCs w:val="28"/>
+              </w:rPr>
+            </w:pPr>
+            <w:r>
+              <w:rPr>
+                <w:rFonts w:ascii="Times New Roman" w:hAnsi="Times New Roman" w:cs="Times New Roman"/>
+                <w:sz w:val="28"/>
+                <w:szCs w:val="28"/>
+              </w:rPr>
+              <w:t>X</w:t>
+            </w:r>
+          </w:p>
+        </w:tc>
+        <w:tc>
+          <w:tcPr>
+            <w:tcW w:w="2056" w:type="dxa"/>
+          </w:tcPr>
+          <w:p>
+            <w:pPr>
+              <w:pStyle w:val="PlainText"/>
+              <w:rPr>
+                <w:rFonts w:ascii="Times New Roman" w:hAnsi="Times New Roman" w:cs="Times New Roman"/>
+                <w:sz w:val="28"/>
+                <w:szCs w:val="28"/>
+              </w:rPr>
+            </w:pPr>
+            <w:r>
+              <w:rPr>
+                <w:rFonts w:ascii="Times New Roman" w:hAnsi="Times New Roman" w:cs="Times New Roman"/>
+                <w:sz w:val="28"/>
+                <w:szCs w:val="28"/>
+              </w:rPr>
+              <w:t>Gần xong</w:t>
+            </w:r>
+          </w:p>
+        </w:tc>
+      </w:tr>
+      <w:tr>
+        <w:tc>
+          <w:tcPr>
+            <w:tcW w:w="714" w:type="dxa"/>
+          </w:tcPr>
+          <w:p>
+            <w:pPr>
+              <w:pStyle w:val="PlainText"/>
+              <w:rPr>
+                <w:rFonts w:ascii="Times New Roman" w:hAnsi="Times New Roman" w:cs="Times New Roman"/>
+                <w:sz w:val="28"/>
+                <w:szCs w:val="28"/>
+              </w:rPr>
+            </w:pPr>
+            <w:r>
+              <w:rPr>
+                <w:rFonts w:ascii="Times New Roman" w:hAnsi="Times New Roman" w:cs="Times New Roman"/>
+                <w:sz w:val="28"/>
+                <w:szCs w:val="28"/>
+              </w:rPr>
+              <w:t>5</w:t>
+            </w:r>
+          </w:p>
+        </w:tc>
+        <w:tc>
+          <w:tcPr>
+            <w:tcW w:w="3872" w:type="dxa"/>
+          </w:tcPr>
+          <w:p>
+            <w:pPr>
+              <w:pStyle w:val="PlainText"/>
+              <w:rPr>
+                <w:rFonts w:ascii="Times New Roman" w:hAnsi="Times New Roman" w:cs="Times New Roman"/>
+                <w:sz w:val="28"/>
+                <w:szCs w:val="28"/>
+              </w:rPr>
+            </w:pPr>
+            <w:r>
+              <w:rPr>
+                <w:rFonts w:ascii="Times New Roman" w:hAnsi="Times New Roman" w:cs="Times New Roman"/>
+                <w:sz w:val="28"/>
+                <w:szCs w:val="28"/>
+              </w:rPr>
+              <w:t>Chức năng animation cho lá bài</w:t>
+            </w:r>
+          </w:p>
+        </w:tc>
+        <w:tc>
+          <w:tcPr>
+            <w:tcW w:w="1072" w:type="dxa"/>
+          </w:tcPr>
+          <w:p>
+            <w:pPr>
+              <w:pStyle w:val="PlainText"/>
+              <w:rPr>
+                <w:rFonts w:ascii="Times New Roman" w:hAnsi="Times New Roman" w:cs="Times New Roman"/>
+                <w:sz w:val="28"/>
+                <w:szCs w:val="28"/>
+              </w:rPr>
+            </w:pPr>
+          </w:p>
+        </w:tc>
+        <w:tc>
+          <w:tcPr>
+            <w:tcW w:w="870" w:type="dxa"/>
+          </w:tcPr>
+          <w:p>
+            <w:pPr>
+              <w:pStyle w:val="PlainText"/>
+              <w:rPr>
+                <w:rFonts w:ascii="Times New Roman" w:hAnsi="Times New Roman" w:cs="Times New Roman"/>
+                <w:sz w:val="28"/>
+                <w:szCs w:val="28"/>
+              </w:rPr>
+            </w:pPr>
+            <w:r>
+              <w:rPr>
+                <w:rFonts w:ascii="Times New Roman" w:hAnsi="Times New Roman" w:cs="Times New Roman"/>
+                <w:sz w:val="28"/>
+                <w:szCs w:val="28"/>
+              </w:rPr>
+              <w:t>X</w:t>
+            </w:r>
+          </w:p>
+        </w:tc>
+        <w:tc>
+          <w:tcPr>
+            <w:tcW w:w="2056" w:type="dxa"/>
+          </w:tcPr>
+          <w:p>
+            <w:pPr>
+              <w:pStyle w:val="PlainText"/>
+              <w:rPr>
+                <w:rFonts w:ascii="Times New Roman" w:hAnsi="Times New Roman" w:cs="Times New Roman"/>
+                <w:sz w:val="28"/>
+                <w:szCs w:val="28"/>
+              </w:rPr>
+            </w:pPr>
+            <w:r>
+              <w:rPr>
+                <w:rFonts w:ascii="Times New Roman" w:hAnsi="Times New Roman" w:cs="Times New Roman"/>
+                <w:sz w:val="28"/>
+                <w:szCs w:val="28"/>
+              </w:rPr>
+              <w:t>X</w:t>
+            </w:r>
+          </w:p>
+        </w:tc>
+        <w:tc>
+          <w:tcPr>
+            <w:tcW w:w="2056" w:type="dxa"/>
+          </w:tcPr>
+          <w:p>
+            <w:pPr>
+              <w:pStyle w:val="PlainText"/>
+              <w:rPr>
+                <w:rFonts w:ascii="Times New Roman" w:hAnsi="Times New Roman" w:cs="Times New Roman"/>
+                <w:sz w:val="28"/>
+                <w:szCs w:val="28"/>
+              </w:rPr>
+            </w:pPr>
+            <w:r>
+              <w:rPr>
+                <w:rFonts w:ascii="Times New Roman" w:hAnsi="Times New Roman" w:cs="Times New Roman"/>
+                <w:sz w:val="28"/>
+                <w:szCs w:val="28"/>
+              </w:rPr>
+              <w:t>Đang làm</w:t>
+            </w:r>
+          </w:p>
+        </w:tc>
+      </w:tr>
+      <w:tr>
+        <w:tc>
+          <w:tcPr>
+            <w:tcW w:w="714" w:type="dxa"/>
+          </w:tcPr>
+          <w:p>
+            <w:pPr>
+              <w:pStyle w:val="PlainText"/>
+              <w:rPr>
+                <w:rFonts w:ascii="Times New Roman" w:hAnsi="Times New Roman" w:cs="Times New Roman"/>
+                <w:sz w:val="28"/>
+                <w:szCs w:val="28"/>
+              </w:rPr>
+            </w:pPr>
+            <w:r>
+              <w:rPr>
+                <w:rFonts w:ascii="Times New Roman" w:hAnsi="Times New Roman" w:cs="Times New Roman"/>
+                <w:sz w:val="28"/>
+                <w:szCs w:val="28"/>
+              </w:rPr>
+              <w:t>6</w:t>
+            </w:r>
+          </w:p>
+        </w:tc>
+        <w:tc>
+          <w:tcPr>
+            <w:tcW w:w="3872" w:type="dxa"/>
+          </w:tcPr>
+          <w:p>
+            <w:pPr>
+              <w:pStyle w:val="PlainText"/>
+              <w:rPr>
+                <w:rFonts w:ascii="Times New Roman" w:hAnsi="Times New Roman" w:cs="Times New Roman"/>
+                <w:sz w:val="28"/>
+                <w:szCs w:val="28"/>
+              </w:rPr>
+            </w:pPr>
+            <w:r>
+              <w:rPr>
+                <w:rFonts w:ascii="Times New Roman" w:hAnsi="Times New Roman" w:cs="Times New Roman"/>
+                <w:sz w:val="28"/>
+                <w:szCs w:val="28"/>
+              </w:rPr>
+              <w:t>Bắt sự kiện nhấn chuột vào lá bài</w:t>
+            </w:r>
+          </w:p>
+        </w:tc>
+        <w:tc>
+          <w:tcPr>
+            <w:tcW w:w="1072" w:type="dxa"/>
+          </w:tcPr>
+          <w:p>
+            <w:pPr>
+              <w:pStyle w:val="PlainText"/>
+              <w:rPr>
+                <w:rFonts w:ascii="Times New Roman" w:hAnsi="Times New Roman" w:cs="Times New Roman"/>
+                <w:sz w:val="28"/>
+                <w:szCs w:val="28"/>
+              </w:rPr>
+            </w:pPr>
+          </w:p>
+        </w:tc>
+        <w:tc>
+          <w:tcPr>
+            <w:tcW w:w="870" w:type="dxa"/>
+          </w:tcPr>
+          <w:p>
+            <w:pPr>
+              <w:pStyle w:val="PlainText"/>
+              <w:rPr>
+                <w:rFonts w:ascii="Times New Roman" w:hAnsi="Times New Roman" w:cs="Times New Roman"/>
+                <w:sz w:val="28"/>
+                <w:szCs w:val="28"/>
+              </w:rPr>
+            </w:pPr>
+            <w:r>
+              <w:rPr>
+                <w:rFonts w:ascii="Times New Roman" w:hAnsi="Times New Roman" w:cs="Times New Roman"/>
+                <w:sz w:val="28"/>
+                <w:szCs w:val="28"/>
+              </w:rPr>
+              <w:t>X</w:t>
+            </w:r>
+          </w:p>
+        </w:tc>
+        <w:tc>
+          <w:tcPr>
+            <w:tcW w:w="2056" w:type="dxa"/>
+          </w:tcPr>
+          <w:p>
+            <w:pPr>
+              <w:pStyle w:val="PlainText"/>
+              <w:rPr>
+                <w:rFonts w:ascii="Times New Roman" w:hAnsi="Times New Roman" w:cs="Times New Roman"/>
+                <w:sz w:val="28"/>
+                <w:szCs w:val="28"/>
+              </w:rPr>
+            </w:pPr>
+            <w:r>
+              <w:rPr>
+                <w:rFonts w:ascii="Times New Roman" w:hAnsi="Times New Roman" w:cs="Times New Roman"/>
+                <w:sz w:val="28"/>
+                <w:szCs w:val="28"/>
+              </w:rPr>
+              <w:t>X</w:t>
+            </w:r>
+          </w:p>
+        </w:tc>
+        <w:tc>
+          <w:tcPr>
+            <w:tcW w:w="2056" w:type="dxa"/>
+          </w:tcPr>
+          <w:p>
+            <w:pPr>
+              <w:pStyle w:val="PlainText"/>
+              <w:rPr>
+                <w:rFonts w:ascii="Times New Roman" w:hAnsi="Times New Roman" w:cs="Times New Roman"/>
+                <w:sz w:val="28"/>
+                <w:szCs w:val="28"/>
+              </w:rPr>
+            </w:pPr>
+            <w:r>
+              <w:rPr>
+                <w:rFonts w:ascii="Times New Roman" w:hAnsi="Times New Roman" w:cs="Times New Roman"/>
+                <w:sz w:val="28"/>
+                <w:szCs w:val="28"/>
+              </w:rPr>
+              <w:t>Đang làm</w:t>
+            </w:r>
+          </w:p>
+        </w:tc>
+      </w:tr>
+    </w:tbl>
     <w:p>
       <w:pPr>
         <w:pStyle w:val="PlainText"/>
@@ -60,252 +991,6 @@
           <w:szCs w:val="28"/>
         </w:rPr>
       </w:pPr>
-      <w:r>
-        <w:rPr>
-          <w:rFonts w:ascii="Times New Roman" w:hAnsi="Times New Roman" w:cs="Times New Roman"/>
-          <w:sz w:val="28"/>
-          <w:szCs w:val="28"/>
-        </w:rPr>
-        <w:t>Hiển thị</w:t>
-      </w:r>
-      <w:r>
-        <w:rPr>
-          <w:rFonts w:ascii="Times New Roman" w:hAnsi="Times New Roman" w:cs="Times New Roman"/>
-          <w:sz w:val="28"/>
-          <w:szCs w:val="28"/>
-        </w:rPr>
-        <w:t xml:space="preserve"> </w:t>
-      </w:r>
-      <w:r>
-        <w:rPr>
-          <w:rFonts w:ascii="Times New Roman" w:hAnsi="Times New Roman" w:cs="Times New Roman"/>
-          <w:sz w:val="28"/>
-          <w:szCs w:val="28"/>
-        </w:rPr>
-        <w:t xml:space="preserve">lá bài (bằng label) </w:t>
-      </w:r>
-      <w:r>
-        <w:rPr>
-          <w:rFonts w:ascii="Times New Roman" w:hAnsi="Times New Roman" w:cs="Times New Roman"/>
-          <w:sz w:val="28"/>
-          <w:szCs w:val="28"/>
-        </w:rPr>
-        <w:t>và animation</w:t>
-      </w:r>
-      <w:r>
-        <w:rPr>
-          <w:rFonts w:ascii="Times New Roman" w:hAnsi="Times New Roman" w:cs="Times New Roman"/>
-          <w:sz w:val="28"/>
-          <w:szCs w:val="28"/>
-        </w:rPr>
-        <w:t>.</w:t>
-      </w:r>
-    </w:p>
-    <w:p>
-      <w:pPr>
-        <w:pStyle w:val="PlainText"/>
-        <w:rPr>
-          <w:rFonts w:ascii="Times New Roman" w:hAnsi="Times New Roman" w:cs="Times New Roman"/>
-          <w:sz w:val="28"/>
-          <w:szCs w:val="28"/>
-        </w:rPr>
-      </w:pPr>
-    </w:p>
-    <w:p>
-      <w:pPr>
-        <w:pStyle w:val="PlainText"/>
-        <w:rPr>
-          <w:rFonts w:ascii="Times New Roman" w:hAnsi="Times New Roman" w:cs="Times New Roman"/>
-          <w:sz w:val="28"/>
-          <w:szCs w:val="28"/>
-        </w:rPr>
-      </w:pPr>
-      <w:r>
-        <w:rPr>
-          <w:rFonts w:ascii="Times New Roman" w:hAnsi="Times New Roman" w:cs="Times New Roman"/>
-          <w:sz w:val="28"/>
-          <w:szCs w:val="28"/>
-        </w:rPr>
-        <w:t>Toàn:</w:t>
-      </w:r>
-    </w:p>
-    <w:p>
-      <w:pPr>
-        <w:pStyle w:val="PlainText"/>
-        <w:rPr>
-          <w:rFonts w:ascii="Times New Roman" w:hAnsi="Times New Roman" w:cs="Times New Roman"/>
-          <w:sz w:val="28"/>
-          <w:szCs w:val="28"/>
-        </w:rPr>
-      </w:pPr>
-      <w:r>
-        <w:rPr>
-          <w:rFonts w:ascii="Times New Roman" w:hAnsi="Times New Roman" w:cs="Times New Roman"/>
-          <w:sz w:val="28"/>
-          <w:szCs w:val="28"/>
-        </w:rPr>
-        <w:t>Xây dựng lớp</w:t>
-      </w:r>
-      <w:r>
-        <w:rPr>
-          <w:rFonts w:ascii="Times New Roman" w:hAnsi="Times New Roman" w:cs="Times New Roman"/>
-          <w:sz w:val="28"/>
-          <w:szCs w:val="28"/>
-        </w:rPr>
-        <w:t xml:space="preserve"> Card và Player</w:t>
-      </w:r>
-      <w:r>
-        <w:rPr>
-          <w:rFonts w:ascii="Times New Roman" w:hAnsi="Times New Roman" w:cs="Times New Roman"/>
-          <w:sz w:val="28"/>
-          <w:szCs w:val="28"/>
-        </w:rPr>
-        <w:t>.</w:t>
-      </w:r>
-    </w:p>
-    <w:p>
-      <w:pPr>
-        <w:pStyle w:val="PlainText"/>
-        <w:rPr>
-          <w:rFonts w:ascii="Times New Roman" w:hAnsi="Times New Roman" w:cs="Times New Roman"/>
-          <w:sz w:val="28"/>
-          <w:szCs w:val="28"/>
-        </w:rPr>
-      </w:pPr>
-    </w:p>
-    <w:p>
-      <w:pPr>
-        <w:pStyle w:val="PlainText"/>
-        <w:rPr>
-          <w:rFonts w:ascii="Times New Roman" w:hAnsi="Times New Roman" w:cs="Times New Roman"/>
-          <w:sz w:val="28"/>
-          <w:szCs w:val="28"/>
-        </w:rPr>
-      </w:pPr>
-      <w:r>
-        <w:rPr>
-          <w:rFonts w:ascii="Times New Roman" w:hAnsi="Times New Roman" w:cs="Times New Roman"/>
-          <w:sz w:val="28"/>
-          <w:szCs w:val="28"/>
-        </w:rPr>
-        <w:t>Thuận:</w:t>
-      </w:r>
-    </w:p>
-    <w:p>
-      <w:pPr>
-        <w:pStyle w:val="PlainText"/>
-        <w:rPr>
-          <w:rFonts w:ascii="Times New Roman" w:hAnsi="Times New Roman" w:cs="Times New Roman"/>
-          <w:sz w:val="28"/>
-          <w:szCs w:val="28"/>
-        </w:rPr>
-      </w:pPr>
-      <w:r>
-        <w:rPr>
-          <w:rFonts w:ascii="Times New Roman" w:hAnsi="Times New Roman" w:cs="Times New Roman"/>
-          <w:sz w:val="28"/>
-          <w:szCs w:val="28"/>
-        </w:rPr>
-        <w:t>Xây dựng hệ thống truyền dữ liệu client-server.</w:t>
-      </w:r>
-    </w:p>
-    <w:p>
-      <w:pPr>
-        <w:pStyle w:val="PlainText"/>
-        <w:rPr>
-          <w:rFonts w:ascii="Times New Roman" w:hAnsi="Times New Roman" w:cs="Times New Roman"/>
-          <w:sz w:val="28"/>
-          <w:szCs w:val="28"/>
-        </w:rPr>
-      </w:pPr>
-      <w:r>
-        <w:rPr>
-          <w:rFonts w:ascii="Times New Roman" w:hAnsi="Times New Roman" w:cs="Times New Roman"/>
-          <w:sz w:val="28"/>
-          <w:szCs w:val="28"/>
-        </w:rPr>
-        <w:t>Viết cấu trúc thông điệp vào file doc cho Tiến và Toàn phản hồi.</w:t>
-      </w:r>
-    </w:p>
-    <w:p>
-      <w:pPr>
-        <w:pStyle w:val="PlainText"/>
-        <w:rPr>
-          <w:rFonts w:ascii="Times New Roman" w:hAnsi="Times New Roman" w:cs="Times New Roman"/>
-          <w:sz w:val="28"/>
-          <w:szCs w:val="28"/>
-        </w:rPr>
-      </w:pPr>
-    </w:p>
-    <w:p>
-      <w:pPr>
-        <w:pStyle w:val="PlainText"/>
-        <w:rPr>
-          <w:rFonts w:ascii="Times New Roman" w:hAnsi="Times New Roman" w:cs="Times New Roman"/>
-          <w:sz w:val="28"/>
-          <w:szCs w:val="28"/>
-        </w:rPr>
-      </w:pPr>
-      <w:r>
-        <w:rPr>
-          <w:rFonts w:ascii="Times New Roman" w:hAnsi="Times New Roman" w:cs="Times New Roman"/>
-          <w:sz w:val="28"/>
-          <w:szCs w:val="28"/>
-        </w:rPr>
-        <w:t>Client có mảng ghi ID và tên hình (13 phần tử).</w:t>
-      </w:r>
-    </w:p>
-    <w:p>
-      <w:pPr>
-        <w:pStyle w:val="PlainText"/>
-        <w:rPr>
-          <w:rFonts w:ascii="Times New Roman" w:hAnsi="Times New Roman" w:cs="Times New Roman"/>
-          <w:sz w:val="28"/>
-          <w:szCs w:val="28"/>
-        </w:rPr>
-      </w:pPr>
-      <w:r>
-        <w:rPr>
-          <w:rFonts w:ascii="Times New Roman" w:hAnsi="Times New Roman" w:cs="Times New Roman"/>
-          <w:sz w:val="28"/>
-          <w:szCs w:val="28"/>
-        </w:rPr>
-        <w:t xml:space="preserve">Khởi tạo </w:t>
-      </w:r>
-      <w:r>
-        <w:rPr>
-          <w:rFonts w:ascii="Times New Roman" w:hAnsi="Times New Roman" w:cs="Times New Roman"/>
-          <w:sz w:val="28"/>
-          <w:szCs w:val="28"/>
-        </w:rPr>
-        <w:t xml:space="preserve">thông tin </w:t>
-      </w:r>
-      <w:r>
-        <w:rPr>
-          <w:rFonts w:ascii="Times New Roman" w:hAnsi="Times New Roman" w:cs="Times New Roman"/>
-          <w:sz w:val="28"/>
-          <w:szCs w:val="28"/>
-        </w:rPr>
-        <w:t>52 lá: có thể hard code. Nhưng nếu đọc từ file thì sau này dễ cải tiến hơn.</w:t>
-      </w:r>
-    </w:p>
-    <w:p>
-      <w:pPr>
-        <w:pStyle w:val="PlainText"/>
-        <w:rPr>
-          <w:rFonts w:ascii="Times New Roman" w:hAnsi="Times New Roman" w:cs="Times New Roman"/>
-          <w:sz w:val="28"/>
-          <w:szCs w:val="28"/>
-        </w:rPr>
-      </w:pPr>
-      <w:r>
-        <w:rPr>
-          <w:rFonts w:ascii="Times New Roman" w:hAnsi="Times New Roman" w:cs="Times New Roman"/>
-          <w:sz w:val="28"/>
-          <w:szCs w:val="28"/>
-        </w:rPr>
-        <w:t>Sau 1 tuần sẽ họp để xem xét đã hoàn thành được những gì.</w:t>
-      </w:r>
     </w:p>
     <w:sectPr>
       <w:pgSz w:w="12240" w:h="15840"/>
@@ -477,6 +1162,7 @@
   <w:style w:type="character" w:default="1" w:styleId="DefaultParagraphFont">
     <w:name w:val="Default Paragraph Font"/>
     <w:uiPriority w:val="1"/>
+    <w:semiHidden/>
     <w:unhideWhenUsed/>
   </w:style>
   <w:style w:type="table" w:default="1" w:styleId="TableNormal">
@@ -525,6 +1211,29 @@
       <w:sz w:val="21"/>
       <w:szCs w:val="21"/>
     </w:rPr>
+  </w:style>
+  <w:style w:type="table" w:styleId="TableGrid">
+    <w:name w:val="Table Grid"/>
+    <w:basedOn w:val="TableNormal"/>
+    <w:uiPriority w:val="59"/>
+    <w:rsid w:val="00273BB0"/>
+    <w:tblPr>
+      <w:tblInd w:w="0" w:type="dxa"/>
+      <w:tblBorders>
+        <w:top w:val="single" w:sz="4" w:space="0" w:color="000000" w:themeColor="text1"/>
+        <w:left w:val="single" w:sz="4" w:space="0" w:color="000000" w:themeColor="text1"/>
+        <w:bottom w:val="single" w:sz="4" w:space="0" w:color="000000" w:themeColor="text1"/>
+        <w:right w:val="single" w:sz="4" w:space="0" w:color="000000" w:themeColor="text1"/>
+        <w:insideH w:val="single" w:sz="4" w:space="0" w:color="000000" w:themeColor="text1"/>
+        <w:insideV w:val="single" w:sz="4" w:space="0" w:color="000000" w:themeColor="text1"/>
+      </w:tblBorders>
+      <w:tblCellMar>
+        <w:top w:w="0" w:type="dxa"/>
+        <w:left w:w="108" w:type="dxa"/>
+        <w:bottom w:w="0" w:type="dxa"/>
+        <w:right w:w="108" w:type="dxa"/>
+      </w:tblCellMar>
+    </w:tblPr>
   </w:style>
 </w:styles>
 </file>

</xml_diff>

<commit_message>
Thêm tài liệu tham khảo Bổ sung phần phân công
</commit_message>
<xml_diff>
--- a/Phan cong tim hieu.docx
+++ b/Phan cong tim hieu.docx
@@ -894,6 +894,162 @@
               </w:rPr>
               <w:t>Bắt sự kiện nhấn chuột vào lá bài</w:t>
             </w:r>
+            <w:r>
+              <w:rPr>
+                <w:rFonts w:ascii="Times New Roman" w:hAnsi="Times New Roman" w:cs="Times New Roman"/>
+                <w:sz w:val="28"/>
+                <w:szCs w:val="28"/>
+              </w:rPr>
+              <w:t xml:space="preserve"> (một hàm chung cho các lá bài</w:t>
+            </w:r>
+            <w:r>
+              <w:rPr>
+                <w:rFonts w:ascii="Times New Roman" w:hAnsi="Times New Roman" w:cs="Times New Roman"/>
+                <w:sz w:val="28"/>
+                <w:szCs w:val="28"/>
+              </w:rPr>
+              <w:t xml:space="preserve"> – xem 2 hình tham khảo</w:t>
+            </w:r>
+            <w:r>
+              <w:rPr>
+                <w:rFonts w:ascii="Times New Roman" w:hAnsi="Times New Roman" w:cs="Times New Roman"/>
+                <w:sz w:val="28"/>
+                <w:szCs w:val="28"/>
+              </w:rPr>
+              <w:t>)</w:t>
+            </w:r>
+          </w:p>
+        </w:tc>
+        <w:tc>
+          <w:tcPr>
+            <w:tcW w:w="1072" w:type="dxa"/>
+          </w:tcPr>
+          <w:p>
+            <w:pPr>
+              <w:pStyle w:val="PlainText"/>
+              <w:rPr>
+                <w:rFonts w:ascii="Times New Roman" w:hAnsi="Times New Roman" w:cs="Times New Roman"/>
+                <w:sz w:val="28"/>
+                <w:szCs w:val="28"/>
+              </w:rPr>
+            </w:pPr>
+          </w:p>
+        </w:tc>
+        <w:tc>
+          <w:tcPr>
+            <w:tcW w:w="870" w:type="dxa"/>
+          </w:tcPr>
+          <w:p>
+            <w:pPr>
+              <w:pStyle w:val="PlainText"/>
+              <w:rPr>
+                <w:rFonts w:ascii="Times New Roman" w:hAnsi="Times New Roman" w:cs="Times New Roman"/>
+                <w:sz w:val="28"/>
+                <w:szCs w:val="28"/>
+              </w:rPr>
+            </w:pPr>
+            <w:r>
+              <w:rPr>
+                <w:rFonts w:ascii="Times New Roman" w:hAnsi="Times New Roman" w:cs="Times New Roman"/>
+                <w:sz w:val="28"/>
+                <w:szCs w:val="28"/>
+              </w:rPr>
+              <w:t>X</w:t>
+            </w:r>
+          </w:p>
+        </w:tc>
+        <w:tc>
+          <w:tcPr>
+            <w:tcW w:w="2056" w:type="dxa"/>
+          </w:tcPr>
+          <w:p>
+            <w:pPr>
+              <w:pStyle w:val="PlainText"/>
+              <w:rPr>
+                <w:rFonts w:ascii="Times New Roman" w:hAnsi="Times New Roman" w:cs="Times New Roman"/>
+                <w:sz w:val="28"/>
+                <w:szCs w:val="28"/>
+              </w:rPr>
+            </w:pPr>
+            <w:r>
+              <w:rPr>
+                <w:rFonts w:ascii="Times New Roman" w:hAnsi="Times New Roman" w:cs="Times New Roman"/>
+                <w:sz w:val="28"/>
+                <w:szCs w:val="28"/>
+              </w:rPr>
+              <w:t>X</w:t>
+            </w:r>
+          </w:p>
+        </w:tc>
+        <w:tc>
+          <w:tcPr>
+            <w:tcW w:w="2056" w:type="dxa"/>
+          </w:tcPr>
+          <w:p>
+            <w:pPr>
+              <w:pStyle w:val="PlainText"/>
+              <w:rPr>
+                <w:rFonts w:ascii="Times New Roman" w:hAnsi="Times New Roman" w:cs="Times New Roman"/>
+                <w:sz w:val="28"/>
+                <w:szCs w:val="28"/>
+              </w:rPr>
+            </w:pPr>
+            <w:r>
+              <w:rPr>
+                <w:rFonts w:ascii="Times New Roman" w:hAnsi="Times New Roman" w:cs="Times New Roman"/>
+                <w:sz w:val="28"/>
+                <w:szCs w:val="28"/>
+              </w:rPr>
+              <w:t>Đang làm</w:t>
+            </w:r>
+          </w:p>
+        </w:tc>
+      </w:tr>
+      <w:tr>
+        <w:tc>
+          <w:tcPr>
+            <w:tcW w:w="714" w:type="dxa"/>
+          </w:tcPr>
+          <w:p>
+            <w:pPr>
+              <w:pStyle w:val="PlainText"/>
+              <w:rPr>
+                <w:rFonts w:ascii="Times New Roman" w:hAnsi="Times New Roman" w:cs="Times New Roman"/>
+                <w:sz w:val="28"/>
+                <w:szCs w:val="28"/>
+              </w:rPr>
+            </w:pPr>
+            <w:r>
+              <w:rPr>
+                <w:rFonts w:ascii="Times New Roman" w:hAnsi="Times New Roman" w:cs="Times New Roman"/>
+                <w:sz w:val="28"/>
+                <w:szCs w:val="28"/>
+              </w:rPr>
+              <w:t>7</w:t>
+            </w:r>
+          </w:p>
+        </w:tc>
+        <w:tc>
+          <w:tcPr>
+            <w:tcW w:w="3872" w:type="dxa"/>
+          </w:tcPr>
+          <w:p>
+            <w:pPr>
+              <w:pStyle w:val="PlainText"/>
+              <w:rPr>
+                <w:rFonts w:ascii="Times New Roman" w:hAnsi="Times New Roman" w:cs="Times New Roman"/>
+                <w:sz w:val="28"/>
+                <w:szCs w:val="28"/>
+              </w:rPr>
+            </w:pPr>
+            <w:r>
+              <w:rPr>
+                <w:rFonts w:ascii="Times New Roman" w:hAnsi="Times New Roman" w:cs="Times New Roman"/>
+                <w:sz w:val="28"/>
+                <w:szCs w:val="28"/>
+              </w:rPr>
+              <w:t>Khởi tạo ngẫu nhiên các quân bài</w:t>
+            </w:r>
           </w:p>
         </w:tc>
         <w:tc>
@@ -991,6 +1147,42 @@
           <w:szCs w:val="28"/>
         </w:rPr>
       </w:pPr>
+    </w:p>
+    <w:p>
+      <w:pPr>
+        <w:pStyle w:val="PlainText"/>
+        <w:rPr>
+          <w:rFonts w:ascii="Times New Roman" w:hAnsi="Times New Roman" w:cs="Times New Roman"/>
+          <w:sz w:val="28"/>
+          <w:szCs w:val="28"/>
+        </w:rPr>
+      </w:pPr>
+      <w:r>
+        <w:rPr>
+          <w:rFonts w:ascii="Times New Roman" w:hAnsi="Times New Roman" w:cs="Times New Roman"/>
+          <w:sz w:val="28"/>
+          <w:szCs w:val="28"/>
+        </w:rPr>
+        <w:t>Tui có up lên source code MyHearts.</w:t>
+      </w:r>
+    </w:p>
+    <w:p>
+      <w:pPr>
+        <w:pStyle w:val="PlainText"/>
+        <w:rPr>
+          <w:rFonts w:ascii="Times New Roman" w:hAnsi="Times New Roman" w:cs="Times New Roman"/>
+          <w:sz w:val="28"/>
+          <w:szCs w:val="28"/>
+        </w:rPr>
+      </w:pPr>
+      <w:r>
+        <w:rPr>
+          <w:rFonts w:ascii="Times New Roman" w:hAnsi="Times New Roman" w:cs="Times New Roman"/>
+          <w:sz w:val="28"/>
+          <w:szCs w:val="28"/>
+        </w:rPr>
+        <w:t>Đây là game Hearts gần như hoàn chỉnh nhưng đánh với máy. Có lẽ chỉ cần sửa lại chút đỉnh là ok. Nhưng cũng vì đây là source tham khảo nên chắc chắn có không ít nhóm cũng có. Thầy compare code thấy giống là coi nhưng tiêu. Vì vậy tui nghĩ chủ yếu mình đọc hiểu rồi làm lại, không copy code.</w:t>
+      </w:r>
     </w:p>
     <w:sectPr>
       <w:pgSz w:w="12240" w:h="15840"/>

</xml_diff>